<commit_message>
Added validations for all valid values
</commit_message>
<xml_diff>
--- a/Summary_Defects .docx
+++ b/Summary_Defects .docx
@@ -478,7 +478,7 @@
         <w:rPr>
           <w:lang w:val="en-US"/>
         </w:rPr>
-        <w:t xml:space="preserve">Phone allows large no of digits should be restricted </w:t>
+        <w:t>Phone allows large no of digits should be restricted</w:t>
       </w:r>
     </w:p>
     <w:p>
@@ -496,7 +496,21 @@
         <w:rPr>
           <w:lang w:val="en-US"/>
         </w:rPr>
-        <w:t xml:space="preserve">First name is not mandatory </w:t>
+        <w:t xml:space="preserve">Validator for </w:t>
+      </w:r>
+      <w:proofErr w:type="spellStart"/>
+      <w:r>
+        <w:rPr>
+          <w:lang w:val="en-US"/>
+        </w:rPr>
+        <w:t>lastname</w:t>
+      </w:r>
+      <w:proofErr w:type="spellEnd"/>
+      <w:r>
+        <w:rPr>
+          <w:lang w:val="en-US"/>
+        </w:rPr>
+        <w:t xml:space="preserve"> is not retrieving correct values (one character less )</w:t>
       </w:r>
     </w:p>
     <w:p>
@@ -514,15 +528,72 @@
         <w:rPr>
           <w:lang w:val="en-US"/>
         </w:rPr>
-        <w:t>Mandatory fields or invalid fields should be highlighted on Submission</w:t>
-      </w:r>
-    </w:p>
-    <w:p>
-      <w:pPr>
-        <w:rPr>
-          <w:lang w:val="en-US"/>
-        </w:rPr>
-      </w:pPr>
+        <w:t xml:space="preserve">Validation for phone appends with </w:t>
+      </w:r>
+      <w:proofErr w:type="spellStart"/>
+      <w:r>
+        <w:rPr>
+          <w:lang w:val="en-US"/>
+        </w:rPr>
+        <w:t>NaN</w:t>
+      </w:r>
+      <w:proofErr w:type="spellEnd"/>
+      <w:r>
+        <w:rPr>
+          <w:lang w:val="en-US"/>
+        </w:rPr>
+        <w:t xml:space="preserve"> </w:t>
+      </w:r>
+    </w:p>
+    <w:p>
+      <w:pPr>
+        <w:pStyle w:val="ListParagraph"/>
+        <w:numPr>
+          <w:ilvl w:val="0"/>
+          <w:numId w:val="2"/>
+        </w:numPr>
+        <w:rPr>
+          <w:lang w:val="en-US"/>
+        </w:rPr>
+      </w:pPr>
+      <w:r>
+        <w:rPr>
+          <w:lang w:val="en-US"/>
+        </w:rPr>
+        <w:t xml:space="preserve">Validation for phone </w:t>
+      </w:r>
+      <w:r>
+        <w:rPr>
+          <w:lang w:val="en-US"/>
+        </w:rPr>
+        <w:t xml:space="preserve">numbers the last no is </w:t>
+      </w:r>
+      <w:proofErr w:type="spellStart"/>
+      <w:r>
+        <w:rPr>
+          <w:lang w:val="en-US"/>
+        </w:rPr>
+        <w:t>incre</w:t>
+      </w:r>
+      <w:r>
+        <w:rPr>
+          <w:lang w:val="en-US"/>
+        </w:rPr>
+        <w:t>m</w:t>
+      </w:r>
+      <w:r>
+        <w:rPr>
+          <w:lang w:val="en-US"/>
+        </w:rPr>
+        <w:t>eted</w:t>
+      </w:r>
+      <w:proofErr w:type="spellEnd"/>
+      <w:r>
+        <w:rPr>
+          <w:lang w:val="en-US"/>
+        </w:rPr>
+        <w:t xml:space="preserve"> by 1</w:t>
+      </w:r>
     </w:p>
     <w:p>
       <w:pPr>
@@ -575,38 +646,663 @@
           <w:lang w:val="en-US"/>
         </w:rPr>
       </w:pPr>
-      <w:r>
-        <w:rPr>
-          <w:lang w:val="en-US"/>
-        </w:rPr>
-        <w:t xml:space="preserve">npm install </w:t>
-      </w:r>
-    </w:p>
-    <w:p>
-      <w:pPr>
-        <w:rPr>
-          <w:lang w:val="en-US"/>
-        </w:rPr>
-      </w:pPr>
-      <w:r>
-        <w:rPr>
-          <w:lang w:val="en-US"/>
-        </w:rPr>
-        <w:t xml:space="preserve">npx playwright test </w:t>
-      </w:r>
-    </w:p>
-    <w:p>
-      <w:pPr>
-        <w:rPr>
-          <w:lang w:val="en-US"/>
-        </w:rPr>
-      </w:pPr>
-      <w:r>
-        <w:rPr>
-          <w:lang w:val="en-US"/>
-        </w:rPr>
-        <w:t xml:space="preserve">npx playwright test show-report </w:t>
-      </w:r>
+      <w:proofErr w:type="spellStart"/>
+      <w:r>
+        <w:rPr>
+          <w:lang w:val="en-US"/>
+        </w:rPr>
+        <w:t>npm</w:t>
+      </w:r>
+      <w:proofErr w:type="spellEnd"/>
+      <w:r>
+        <w:rPr>
+          <w:lang w:val="en-US"/>
+        </w:rPr>
+        <w:t xml:space="preserve"> install </w:t>
+      </w:r>
+    </w:p>
+    <w:p>
+      <w:pPr>
+        <w:rPr>
+          <w:lang w:val="en-US"/>
+        </w:rPr>
+      </w:pPr>
+      <w:proofErr w:type="spellStart"/>
+      <w:r>
+        <w:rPr>
+          <w:lang w:val="en-US"/>
+        </w:rPr>
+        <w:t>npx</w:t>
+      </w:r>
+      <w:proofErr w:type="spellEnd"/>
+      <w:r>
+        <w:rPr>
+          <w:lang w:val="en-US"/>
+        </w:rPr>
+        <w:t xml:space="preserve"> playwright test </w:t>
+      </w:r>
+    </w:p>
+    <w:p>
+      <w:pPr>
+        <w:rPr>
+          <w:lang w:val="en-US"/>
+        </w:rPr>
+      </w:pPr>
+      <w:proofErr w:type="spellStart"/>
+      <w:r>
+        <w:rPr>
+          <w:lang w:val="en-US"/>
+        </w:rPr>
+        <w:t>npx</w:t>
+      </w:r>
+      <w:proofErr w:type="spellEnd"/>
+      <w:r>
+        <w:rPr>
+          <w:lang w:val="en-US"/>
+        </w:rPr>
+        <w:t xml:space="preserve"> playwright test show-report </w:t>
+      </w:r>
+    </w:p>
+    <w:p>
+      <w:pPr>
+        <w:rPr>
+          <w:lang w:val="en-US"/>
+        </w:rPr>
+      </w:pPr>
+    </w:p>
+    <w:p>
+      <w:pPr>
+        <w:rPr>
+          <w:lang w:val="en-US"/>
+        </w:rPr>
+      </w:pPr>
+    </w:p>
+    <w:p>
+      <w:pPr>
+        <w:rPr>
+          <w:lang w:val="en-US"/>
+        </w:rPr>
+      </w:pPr>
+      <w:r>
+        <w:rPr>
+          <w:lang w:val="en-US"/>
+        </w:rPr>
+        <w:t xml:space="preserve">Execution -Bugs </w:t>
+      </w:r>
+    </w:p>
+    <w:p>
+      <w:pPr>
+        <w:pStyle w:val="ListParagraph"/>
+        <w:rPr>
+          <w:lang w:val="en-US"/>
+        </w:rPr>
+      </w:pPr>
+      <w:r>
+        <w:rPr>
+          <w:lang w:val="en-US"/>
+        </w:rPr>
+        <w:t>1.</w:t>
+      </w:r>
+      <w:r>
+        <w:rPr>
+          <w:lang w:val="en-US"/>
+        </w:rPr>
+        <w:t xml:space="preserve"> </w:t>
+      </w:r>
+      <w:r>
+        <w:rPr>
+          <w:lang w:val="en-US"/>
+        </w:rPr>
+        <w:t xml:space="preserve">Validation for phone </w:t>
+      </w:r>
+      <w:r>
+        <w:rPr>
+          <w:lang w:val="en-US"/>
+        </w:rPr>
+        <w:t xml:space="preserve">numbers the last no is </w:t>
+      </w:r>
+      <w:proofErr w:type="spellStart"/>
+      <w:r>
+        <w:rPr>
+          <w:lang w:val="en-US"/>
+        </w:rPr>
+        <w:t>incre</w:t>
+      </w:r>
+      <w:r>
+        <w:rPr>
+          <w:lang w:val="en-US"/>
+        </w:rPr>
+        <w:t>m</w:t>
+      </w:r>
+      <w:r>
+        <w:rPr>
+          <w:lang w:val="en-US"/>
+        </w:rPr>
+        <w:t>eted</w:t>
+      </w:r>
+      <w:proofErr w:type="spellEnd"/>
+      <w:r>
+        <w:rPr>
+          <w:lang w:val="en-US"/>
+        </w:rPr>
+        <w:t xml:space="preserve"> by 1</w:t>
+      </w:r>
+    </w:p>
+    <w:p>
+      <w:pPr>
+        <w:rPr>
+          <w:lang w:val="en-US"/>
+        </w:rPr>
+      </w:pPr>
+    </w:p>
+    <w:p>
+      <w:pPr>
+        <w:rPr>
+          <w:lang w:val="en-US"/>
+        </w:rPr>
+      </w:pPr>
+      <w:r>
+        <w:rPr>
+          <w:lang w:val="en-US"/>
+        </w:rPr>
+        <w:lastRenderedPageBreak/>
+        <w:drawing>
+          <wp:inline distT="0" distB="0" distL="0" distR="0" wp14:anchorId="4073A41D" wp14:editId="010818CD">
+            <wp:extent cx="5731510" cy="2677795"/>
+            <wp:effectExtent l="0" t="0" r="2540" b="8255"/>
+            <wp:docPr id="1565588698" name="Picture 1" descr="A screenshot of a computer&#10;&#10;AI-generated content may be incorrect."/>
+            <wp:cNvGraphicFramePr>
+              <a:graphicFrameLocks xmlns:a="http://schemas.openxmlformats.org/drawingml/2006/main" noChangeAspect="1"/>
+            </wp:cNvGraphicFramePr>
+            <a:graphic xmlns:a="http://schemas.openxmlformats.org/drawingml/2006/main">
+              <a:graphicData uri="http://schemas.openxmlformats.org/drawingml/2006/picture">
+                <pic:pic xmlns:pic="http://schemas.openxmlformats.org/drawingml/2006/picture">
+                  <pic:nvPicPr>
+                    <pic:cNvPr id="1565588698" name="Picture 1" descr="A screenshot of a computer&#10;&#10;AI-generated content may be incorrect."/>
+                    <pic:cNvPicPr/>
+                  </pic:nvPicPr>
+                  <pic:blipFill>
+                    <a:blip r:embed="rId5"/>
+                    <a:stretch>
+                      <a:fillRect/>
+                    </a:stretch>
+                  </pic:blipFill>
+                  <pic:spPr>
+                    <a:xfrm>
+                      <a:off x="0" y="0"/>
+                      <a:ext cx="5731510" cy="2677795"/>
+                    </a:xfrm>
+                    <a:prstGeom prst="rect">
+                      <a:avLst/>
+                    </a:prstGeom>
+                  </pic:spPr>
+                </pic:pic>
+              </a:graphicData>
+            </a:graphic>
+          </wp:inline>
+        </w:drawing>
+      </w:r>
+    </w:p>
+    <w:p>
+      <w:pPr>
+        <w:rPr>
+          <w:lang w:val="en-US"/>
+        </w:rPr>
+      </w:pPr>
+    </w:p>
+    <w:p>
+      <w:pPr>
+        <w:pStyle w:val="ListParagraph"/>
+        <w:numPr>
+          <w:ilvl w:val="0"/>
+          <w:numId w:val="2"/>
+        </w:numPr>
+        <w:rPr>
+          <w:lang w:val="en-US"/>
+        </w:rPr>
+      </w:pPr>
+      <w:r>
+        <w:rPr>
+          <w:lang w:val="en-US"/>
+        </w:rPr>
+        <w:t xml:space="preserve">Validator for </w:t>
+      </w:r>
+      <w:proofErr w:type="spellStart"/>
+      <w:r>
+        <w:rPr>
+          <w:lang w:val="en-US"/>
+        </w:rPr>
+        <w:t>lastname</w:t>
+      </w:r>
+      <w:proofErr w:type="spellEnd"/>
+      <w:r>
+        <w:rPr>
+          <w:lang w:val="en-US"/>
+        </w:rPr>
+        <w:t xml:space="preserve"> is not retrieving correct values (one character less )</w:t>
+      </w:r>
+    </w:p>
+    <w:p>
+      <w:pPr>
+        <w:rPr>
+          <w:lang w:val="en-US"/>
+        </w:rPr>
+      </w:pPr>
+      <w:r>
+        <w:rPr>
+          <w:lang w:val="en-US"/>
+        </w:rPr>
+        <w:drawing>
+          <wp:inline distT="0" distB="0" distL="0" distR="0" wp14:anchorId="09750947" wp14:editId="3F026B53">
+            <wp:extent cx="5731510" cy="1379855"/>
+            <wp:effectExtent l="0" t="0" r="2540" b="0"/>
+            <wp:docPr id="1311900337" name="Picture 1" descr="A black screen with white text&#10;&#10;AI-generated content may be incorrect."/>
+            <wp:cNvGraphicFramePr>
+              <a:graphicFrameLocks xmlns:a="http://schemas.openxmlformats.org/drawingml/2006/main" noChangeAspect="1"/>
+            </wp:cNvGraphicFramePr>
+            <a:graphic xmlns:a="http://schemas.openxmlformats.org/drawingml/2006/main">
+              <a:graphicData uri="http://schemas.openxmlformats.org/drawingml/2006/picture">
+                <pic:pic xmlns:pic="http://schemas.openxmlformats.org/drawingml/2006/picture">
+                  <pic:nvPicPr>
+                    <pic:cNvPr id="1311900337" name="Picture 1" descr="A black screen with white text&#10;&#10;AI-generated content may be incorrect."/>
+                    <pic:cNvPicPr/>
+                  </pic:nvPicPr>
+                  <pic:blipFill>
+                    <a:blip r:embed="rId6"/>
+                    <a:stretch>
+                      <a:fillRect/>
+                    </a:stretch>
+                  </pic:blipFill>
+                  <pic:spPr>
+                    <a:xfrm>
+                      <a:off x="0" y="0"/>
+                      <a:ext cx="5731510" cy="1379855"/>
+                    </a:xfrm>
+                    <a:prstGeom prst="rect">
+                      <a:avLst/>
+                    </a:prstGeom>
+                  </pic:spPr>
+                </pic:pic>
+              </a:graphicData>
+            </a:graphic>
+          </wp:inline>
+        </w:drawing>
+      </w:r>
+    </w:p>
+    <w:p>
+      <w:pPr>
+        <w:rPr>
+          <w:lang w:val="en-US"/>
+        </w:rPr>
+      </w:pPr>
+      <w:r>
+        <w:rPr>
+          <w:lang w:val="en-US"/>
+        </w:rPr>
+        <w:t>Email</w:t>
+      </w:r>
+    </w:p>
+    <w:p>
+      <w:pPr>
+        <w:rPr>
+          <w:lang w:val="en-US"/>
+        </w:rPr>
+      </w:pPr>
+      <w:r>
+        <w:rPr>
+          <w:lang w:val="en-US"/>
+        </w:rPr>
+        <w:drawing>
+          <wp:inline distT="0" distB="0" distL="0" distR="0" wp14:anchorId="52BC8322" wp14:editId="5AF961F3">
+            <wp:extent cx="5731510" cy="1368425"/>
+            <wp:effectExtent l="0" t="0" r="2540" b="3175"/>
+            <wp:docPr id="2091171995" name="Picture 1" descr="A black screen with red text&#10;&#10;AI-generated content may be incorrect."/>
+            <wp:cNvGraphicFramePr>
+              <a:graphicFrameLocks xmlns:a="http://schemas.openxmlformats.org/drawingml/2006/main" noChangeAspect="1"/>
+            </wp:cNvGraphicFramePr>
+            <a:graphic xmlns:a="http://schemas.openxmlformats.org/drawingml/2006/main">
+              <a:graphicData uri="http://schemas.openxmlformats.org/drawingml/2006/picture">
+                <pic:pic xmlns:pic="http://schemas.openxmlformats.org/drawingml/2006/picture">
+                  <pic:nvPicPr>
+                    <pic:cNvPr id="2091171995" name="Picture 1" descr="A black screen with red text&#10;&#10;AI-generated content may be incorrect."/>
+                    <pic:cNvPicPr/>
+                  </pic:nvPicPr>
+                  <pic:blipFill>
+                    <a:blip r:embed="rId7"/>
+                    <a:stretch>
+                      <a:fillRect/>
+                    </a:stretch>
+                  </pic:blipFill>
+                  <pic:spPr>
+                    <a:xfrm>
+                      <a:off x="0" y="0"/>
+                      <a:ext cx="5731510" cy="1368425"/>
+                    </a:xfrm>
+                    <a:prstGeom prst="rect">
+                      <a:avLst/>
+                    </a:prstGeom>
+                  </pic:spPr>
+                </pic:pic>
+              </a:graphicData>
+            </a:graphic>
+          </wp:inline>
+        </w:drawing>
+      </w:r>
+    </w:p>
+    <w:p>
+      <w:pPr>
+        <w:rPr>
+          <w:lang w:val="en-US"/>
+        </w:rPr>
+      </w:pPr>
+      <w:r>
+        <w:rPr>
+          <w:lang w:val="en-US"/>
+        </w:rPr>
+        <w:t xml:space="preserve">Phone for alphanumeric </w:t>
+      </w:r>
+    </w:p>
+    <w:p>
+      <w:pPr>
+        <w:rPr>
+          <w:lang w:val="en-US"/>
+        </w:rPr>
+      </w:pPr>
+      <w:r>
+        <w:rPr>
+          <w:lang w:val="en-US"/>
+        </w:rPr>
+        <w:drawing>
+          <wp:inline distT="0" distB="0" distL="0" distR="0" wp14:anchorId="3873EAF3" wp14:editId="310E4FA5">
+            <wp:extent cx="5731510" cy="1235710"/>
+            <wp:effectExtent l="0" t="0" r="2540" b="2540"/>
+            <wp:docPr id="1849399051" name="Picture 1" descr="A screen shot of a computer&#10;&#10;AI-generated content may be incorrect."/>
+            <wp:cNvGraphicFramePr>
+              <a:graphicFrameLocks xmlns:a="http://schemas.openxmlformats.org/drawingml/2006/main" noChangeAspect="1"/>
+            </wp:cNvGraphicFramePr>
+            <a:graphic xmlns:a="http://schemas.openxmlformats.org/drawingml/2006/main">
+              <a:graphicData uri="http://schemas.openxmlformats.org/drawingml/2006/picture">
+                <pic:pic xmlns:pic="http://schemas.openxmlformats.org/drawingml/2006/picture">
+                  <pic:nvPicPr>
+                    <pic:cNvPr id="1849399051" name="Picture 1" descr="A screen shot of a computer&#10;&#10;AI-generated content may be incorrect."/>
+                    <pic:cNvPicPr/>
+                  </pic:nvPicPr>
+                  <pic:blipFill>
+                    <a:blip r:embed="rId8"/>
+                    <a:stretch>
+                      <a:fillRect/>
+                    </a:stretch>
+                  </pic:blipFill>
+                  <pic:spPr>
+                    <a:xfrm>
+                      <a:off x="0" y="0"/>
+                      <a:ext cx="5731510" cy="1235710"/>
+                    </a:xfrm>
+                    <a:prstGeom prst="rect">
+                      <a:avLst/>
+                    </a:prstGeom>
+                  </pic:spPr>
+                </pic:pic>
+              </a:graphicData>
+            </a:graphic>
+          </wp:inline>
+        </w:drawing>
+      </w:r>
+    </w:p>
+    <w:p>
+      <w:pPr>
+        <w:rPr>
+          <w:lang w:val="en-US"/>
+        </w:rPr>
+      </w:pPr>
+      <w:r>
+        <w:rPr>
+          <w:lang w:val="en-US"/>
+        </w:rPr>
+        <w:drawing>
+          <wp:inline distT="0" distB="0" distL="0" distR="0" wp14:anchorId="03605E56" wp14:editId="230FAFE8">
+            <wp:extent cx="4934639" cy="1524213"/>
+            <wp:effectExtent l="0" t="0" r="0" b="0"/>
+            <wp:docPr id="458416461" name="Picture 1"/>
+            <wp:cNvGraphicFramePr>
+              <a:graphicFrameLocks xmlns:a="http://schemas.openxmlformats.org/drawingml/2006/main" noChangeAspect="1"/>
+            </wp:cNvGraphicFramePr>
+            <a:graphic xmlns:a="http://schemas.openxmlformats.org/drawingml/2006/main">
+              <a:graphicData uri="http://schemas.openxmlformats.org/drawingml/2006/picture">
+                <pic:pic xmlns:pic="http://schemas.openxmlformats.org/drawingml/2006/picture">
+                  <pic:nvPicPr>
+                    <pic:cNvPr id="458416461" name=""/>
+                    <pic:cNvPicPr/>
+                  </pic:nvPicPr>
+                  <pic:blipFill>
+                    <a:blip r:embed="rId9"/>
+                    <a:stretch>
+                      <a:fillRect/>
+                    </a:stretch>
+                  </pic:blipFill>
+                  <pic:spPr>
+                    <a:xfrm>
+                      <a:off x="0" y="0"/>
+                      <a:ext cx="4934639" cy="1524213"/>
+                    </a:xfrm>
+                    <a:prstGeom prst="rect">
+                      <a:avLst/>
+                    </a:prstGeom>
+                  </pic:spPr>
+                </pic:pic>
+              </a:graphicData>
+            </a:graphic>
+          </wp:inline>
+        </w:drawing>
+      </w:r>
+    </w:p>
+    <w:p>
+      <w:pPr>
+        <w:rPr>
+          <w:lang w:val="en-US"/>
+        </w:rPr>
+      </w:pPr>
+    </w:p>
+    <w:p>
+      <w:pPr>
+        <w:rPr>
+          <w:lang w:val="en-US"/>
+        </w:rPr>
+      </w:pPr>
+      <w:r>
+        <w:rPr>
+          <w:lang w:val="en-US"/>
+        </w:rPr>
+        <w:t xml:space="preserve">Last name mandatory </w:t>
+      </w:r>
+    </w:p>
+    <w:p>
+      <w:pPr>
+        <w:rPr>
+          <w:lang w:val="en-US"/>
+        </w:rPr>
+      </w:pPr>
+      <w:r>
+        <w:rPr>
+          <w:lang w:val="en-US"/>
+        </w:rPr>
+        <w:drawing>
+          <wp:inline distT="0" distB="0" distL="0" distR="0" wp14:anchorId="2E4D71DB" wp14:editId="3B9BF74E">
+            <wp:extent cx="5731510" cy="1108075"/>
+            <wp:effectExtent l="0" t="0" r="2540" b="0"/>
+            <wp:docPr id="1047880040" name="Picture 1" descr="A black background with red text&#10;&#10;AI-generated content may be incorrect."/>
+            <wp:cNvGraphicFramePr>
+              <a:graphicFrameLocks xmlns:a="http://schemas.openxmlformats.org/drawingml/2006/main" noChangeAspect="1"/>
+            </wp:cNvGraphicFramePr>
+            <a:graphic xmlns:a="http://schemas.openxmlformats.org/drawingml/2006/main">
+              <a:graphicData uri="http://schemas.openxmlformats.org/drawingml/2006/picture">
+                <pic:pic xmlns:pic="http://schemas.openxmlformats.org/drawingml/2006/picture">
+                  <pic:nvPicPr>
+                    <pic:cNvPr id="1047880040" name="Picture 1" descr="A black background with red text&#10;&#10;AI-generated content may be incorrect."/>
+                    <pic:cNvPicPr/>
+                  </pic:nvPicPr>
+                  <pic:blipFill>
+                    <a:blip r:embed="rId10"/>
+                    <a:stretch>
+                      <a:fillRect/>
+                    </a:stretch>
+                  </pic:blipFill>
+                  <pic:spPr>
+                    <a:xfrm>
+                      <a:off x="0" y="0"/>
+                      <a:ext cx="5731510" cy="1108075"/>
+                    </a:xfrm>
+                    <a:prstGeom prst="rect">
+                      <a:avLst/>
+                    </a:prstGeom>
+                  </pic:spPr>
+                </pic:pic>
+              </a:graphicData>
+            </a:graphic>
+          </wp:inline>
+        </w:drawing>
+      </w:r>
+    </w:p>
+    <w:p>
+      <w:pPr>
+        <w:rPr>
+          <w:lang w:val="en-US"/>
+        </w:rPr>
+      </w:pPr>
+      <w:r>
+        <w:rPr>
+          <w:lang w:val="en-US"/>
+        </w:rPr>
+        <w:t>Accept T&amp;C</w:t>
+      </w:r>
+    </w:p>
+    <w:p>
+      <w:pPr>
+        <w:rPr>
+          <w:lang w:val="en-US"/>
+        </w:rPr>
+      </w:pPr>
+      <w:r>
+        <w:rPr>
+          <w:lang w:val="en-US"/>
+        </w:rPr>
+        <w:drawing>
+          <wp:inline distT="0" distB="0" distL="0" distR="0" wp14:anchorId="2FA3D737" wp14:editId="7A189B15">
+            <wp:extent cx="5731510" cy="1050290"/>
+            <wp:effectExtent l="0" t="0" r="2540" b="0"/>
+            <wp:docPr id="1214056473" name="Picture 1" descr="A black background with red and green text&#10;&#10;AI-generated content may be incorrect."/>
+            <wp:cNvGraphicFramePr>
+              <a:graphicFrameLocks xmlns:a="http://schemas.openxmlformats.org/drawingml/2006/main" noChangeAspect="1"/>
+            </wp:cNvGraphicFramePr>
+            <a:graphic xmlns:a="http://schemas.openxmlformats.org/drawingml/2006/main">
+              <a:graphicData uri="http://schemas.openxmlformats.org/drawingml/2006/picture">
+                <pic:pic xmlns:pic="http://schemas.openxmlformats.org/drawingml/2006/picture">
+                  <pic:nvPicPr>
+                    <pic:cNvPr id="1214056473" name="Picture 1" descr="A black background with red and green text&#10;&#10;AI-generated content may be incorrect."/>
+                    <pic:cNvPicPr/>
+                  </pic:nvPicPr>
+                  <pic:blipFill>
+                    <a:blip r:embed="rId11"/>
+                    <a:stretch>
+                      <a:fillRect/>
+                    </a:stretch>
+                  </pic:blipFill>
+                  <pic:spPr>
+                    <a:xfrm>
+                      <a:off x="0" y="0"/>
+                      <a:ext cx="5731510" cy="1050290"/>
+                    </a:xfrm>
+                    <a:prstGeom prst="rect">
+                      <a:avLst/>
+                    </a:prstGeom>
+                  </pic:spPr>
+                </pic:pic>
+              </a:graphicData>
+            </a:graphic>
+          </wp:inline>
+        </w:drawing>
+      </w:r>
+    </w:p>
+    <w:p>
+      <w:pPr>
+        <w:rPr>
+          <w:lang w:val="en-US"/>
+        </w:rPr>
+      </w:pPr>
+      <w:r>
+        <w:rPr>
+          <w:lang w:val="en-US"/>
+        </w:rPr>
+        <w:t>Country :not selected</w:t>
+      </w:r>
+    </w:p>
+    <w:p>
+      <w:pPr>
+        <w:rPr>
+          <w:lang w:val="en-US"/>
+        </w:rPr>
+      </w:pPr>
+      <w:r>
+        <w:rPr>
+          <w:lang w:val="en-US"/>
+        </w:rPr>
+        <w:drawing>
+          <wp:inline distT="0" distB="0" distL="0" distR="0" wp14:anchorId="455D9AD5" wp14:editId="2C3A633A">
+            <wp:extent cx="5731510" cy="1143000"/>
+            <wp:effectExtent l="0" t="0" r="2540" b="0"/>
+            <wp:docPr id="1970257537" name="Picture 1" descr="A black screen with a white border&#10;&#10;AI-generated content may be incorrect."/>
+            <wp:cNvGraphicFramePr>
+              <a:graphicFrameLocks xmlns:a="http://schemas.openxmlformats.org/drawingml/2006/main" noChangeAspect="1"/>
+            </wp:cNvGraphicFramePr>
+            <a:graphic xmlns:a="http://schemas.openxmlformats.org/drawingml/2006/main">
+              <a:graphicData uri="http://schemas.openxmlformats.org/drawingml/2006/picture">
+                <pic:pic xmlns:pic="http://schemas.openxmlformats.org/drawingml/2006/picture">
+                  <pic:nvPicPr>
+                    <pic:cNvPr id="1970257537" name="Picture 1" descr="A black screen with a white border&#10;&#10;AI-generated content may be incorrect."/>
+                    <pic:cNvPicPr/>
+                  </pic:nvPicPr>
+                  <pic:blipFill>
+                    <a:blip r:embed="rId12"/>
+                    <a:stretch>
+                      <a:fillRect/>
+                    </a:stretch>
+                  </pic:blipFill>
+                  <pic:spPr>
+                    <a:xfrm>
+                      <a:off x="0" y="0"/>
+                      <a:ext cx="5731510" cy="1143000"/>
+                    </a:xfrm>
+                    <a:prstGeom prst="rect">
+                      <a:avLst/>
+                    </a:prstGeom>
+                  </pic:spPr>
+                </pic:pic>
+              </a:graphicData>
+            </a:graphic>
+          </wp:inline>
+        </w:drawing>
+      </w:r>
+    </w:p>
+    <w:p>
+      <w:pPr>
+        <w:rPr>
+          <w:lang w:val="en-US"/>
+        </w:rPr>
+      </w:pPr>
+    </w:p>
+    <w:p>
+      <w:pPr>
+        <w:rPr>
+          <w:lang w:val="en-US"/>
+        </w:rPr>
+      </w:pPr>
+    </w:p>
+    <w:p>
+      <w:pPr>
+        <w:rPr>
+          <w:lang w:val="en-US"/>
+        </w:rPr>
+      </w:pPr>
     </w:p>
     <w:p>
       <w:pPr>
@@ -628,6 +1324,92 @@
 <file path=word/numbering.xml><?xml version="1.0" encoding="utf-8"?>
 <w:numbering xmlns:wpc="http://schemas.microsoft.com/office/word/2010/wordprocessingCanvas" xmlns:cx="http://schemas.microsoft.com/office/drawing/2014/chartex" xmlns:cx1="http://schemas.microsoft.com/office/drawing/2015/9/8/chartex" xmlns:cx2="http://schemas.microsoft.com/office/drawing/2015/10/21/chartex" xmlns:cx3="http://schemas.microsoft.com/office/drawing/2016/5/9/chartex" xmlns:cx4="http://schemas.microsoft.com/office/drawing/2016/5/10/chartex" xmlns:cx5="http://schemas.microsoft.com/office/drawing/2016/5/11/chartex" xmlns:cx6="http://schemas.microsoft.com/office/drawing/2016/5/12/chartex" xmlns:cx7="http://schemas.microsoft.com/office/drawing/2016/5/13/chartex" xmlns:cx8="http://schemas.microsoft.com/office/drawing/2016/5/14/chartex" xmlns:mc="http://schemas.openxmlformats.org/markup-compatibility/2006" xmlns:aink="http://schemas.microsoft.com/office/drawing/2016/ink" xmlns:am3d="http://schemas.microsoft.com/office/drawing/2017/model3d" xmlns:o="urn:schemas-microsoft-com:office:office" xmlns:oel="http://schemas.microsoft.com/office/2019/extlst" xmlns:r="http://schemas.openxmlformats.org/officeDocument/2006/relationships" xmlns:m="http://schemas.openxmlformats.org/officeDocument/2006/math" xmlns:v="urn:schemas-microsoft-com:vml" xmlns:wp14="http://schemas.microsoft.com/office/word/2010/wordprocessingDrawing" xmlns:wp="http://schemas.openxmlformats.org/drawingml/2006/wordprocessingDrawing" xmlns:w10="urn:schemas-microsoft-com:office:word" xmlns:w="http://schemas.openxmlformats.org/wordprocessingml/2006/main" xmlns:w14="http://schemas.microsoft.com/office/word/2010/wordml" xmlns:w15="http://schemas.microsoft.com/office/word/2012/wordml" xmlns:w16cex="http://schemas.microsoft.com/office/word/2018/wordml/cex" xmlns:w16cid="http://schemas.microsoft.com/office/word/2016/wordml/cid" xmlns:w16="http://schemas.microsoft.com/office/word/2018/wordml" xmlns:w16du="http://schemas.microsoft.com/office/word/2023/wordml/word16du" xmlns:w16sdtdh="http://schemas.microsoft.com/office/word/2020/wordml/sdtdatahash" xmlns:w16sdtfl="http://schemas.microsoft.com/office/word/2024/wordml/sdtformatlock" xmlns:w16se="http://schemas.microsoft.com/office/word/2015/wordml/symex" xmlns:wpg="http://schemas.microsoft.com/office/word/2010/wordprocessingGroup" xmlns:wpi="http://schemas.microsoft.com/office/word/2010/wordprocessingInk" xmlns:wne="http://schemas.microsoft.com/office/word/2006/wordml" xmlns:wps="http://schemas.microsoft.com/office/word/2010/wordprocessingShape" mc:Ignorable="w14 w15 w16se w16cid w16 w16cex w16sdtdh w16sdtfl w16du wp14">
   <w:abstractNum w:abstractNumId="0" w15:restartNumberingAfterBreak="0">
+    <w:nsid w:val="22A00985"/>
+    <w:multiLevelType w:val="hybridMultilevel"/>
+    <w:tmpl w:val="2E1E9DF0"/>
+    <w:lvl w:ilvl="0" w:tplc="FFFFFFFF">
+      <w:start w:val="1"/>
+      <w:numFmt w:val="decimal"/>
+      <w:lvlText w:val="%1."/>
+      <w:lvlJc w:val="left"/>
+      <w:pPr>
+        <w:ind w:left="720" w:hanging="360"/>
+      </w:pPr>
+    </w:lvl>
+    <w:lvl w:ilvl="1" w:tplc="FFFFFFFF" w:tentative="1">
+      <w:start w:val="1"/>
+      <w:numFmt w:val="lowerLetter"/>
+      <w:lvlText w:val="%2."/>
+      <w:lvlJc w:val="left"/>
+      <w:pPr>
+        <w:ind w:left="1440" w:hanging="360"/>
+      </w:pPr>
+    </w:lvl>
+    <w:lvl w:ilvl="2" w:tplc="FFFFFFFF" w:tentative="1">
+      <w:start w:val="1"/>
+      <w:numFmt w:val="lowerRoman"/>
+      <w:lvlText w:val="%3."/>
+      <w:lvlJc w:val="right"/>
+      <w:pPr>
+        <w:ind w:left="2160" w:hanging="180"/>
+      </w:pPr>
+    </w:lvl>
+    <w:lvl w:ilvl="3" w:tplc="FFFFFFFF" w:tentative="1">
+      <w:start w:val="1"/>
+      <w:numFmt w:val="decimal"/>
+      <w:lvlText w:val="%4."/>
+      <w:lvlJc w:val="left"/>
+      <w:pPr>
+        <w:ind w:left="2880" w:hanging="360"/>
+      </w:pPr>
+    </w:lvl>
+    <w:lvl w:ilvl="4" w:tplc="FFFFFFFF" w:tentative="1">
+      <w:start w:val="1"/>
+      <w:numFmt w:val="lowerLetter"/>
+      <w:lvlText w:val="%5."/>
+      <w:lvlJc w:val="left"/>
+      <w:pPr>
+        <w:ind w:left="3600" w:hanging="360"/>
+      </w:pPr>
+    </w:lvl>
+    <w:lvl w:ilvl="5" w:tplc="FFFFFFFF" w:tentative="1">
+      <w:start w:val="1"/>
+      <w:numFmt w:val="lowerRoman"/>
+      <w:lvlText w:val="%6."/>
+      <w:lvlJc w:val="right"/>
+      <w:pPr>
+        <w:ind w:left="4320" w:hanging="180"/>
+      </w:pPr>
+    </w:lvl>
+    <w:lvl w:ilvl="6" w:tplc="FFFFFFFF" w:tentative="1">
+      <w:start w:val="1"/>
+      <w:numFmt w:val="decimal"/>
+      <w:lvlText w:val="%7."/>
+      <w:lvlJc w:val="left"/>
+      <w:pPr>
+        <w:ind w:left="5040" w:hanging="360"/>
+      </w:pPr>
+    </w:lvl>
+    <w:lvl w:ilvl="7" w:tplc="FFFFFFFF" w:tentative="1">
+      <w:start w:val="1"/>
+      <w:numFmt w:val="lowerLetter"/>
+      <w:lvlText w:val="%8."/>
+      <w:lvlJc w:val="left"/>
+      <w:pPr>
+        <w:ind w:left="5760" w:hanging="360"/>
+      </w:pPr>
+    </w:lvl>
+    <w:lvl w:ilvl="8" w:tplc="FFFFFFFF" w:tentative="1">
+      <w:start w:val="1"/>
+      <w:numFmt w:val="lowerRoman"/>
+      <w:lvlText w:val="%9."/>
+      <w:lvlJc w:val="right"/>
+      <w:pPr>
+        <w:ind w:left="6480" w:hanging="180"/>
+      </w:pPr>
+    </w:lvl>
+  </w:abstractNum>
+  <w:abstractNum w:abstractNumId="1" w15:restartNumberingAfterBreak="0">
     <w:nsid w:val="57C74123"/>
     <w:multiLevelType w:val="hybridMultilevel"/>
     <w:tmpl w:val="2E1E9DF0"/>
@@ -713,7 +1495,7 @@
       </w:pPr>
     </w:lvl>
   </w:abstractNum>
-  <w:abstractNum w:abstractNumId="1" w15:restartNumberingAfterBreak="0">
+  <w:abstractNum w:abstractNumId="2" w15:restartNumberingAfterBreak="0">
     <w:nsid w:val="67481366"/>
     <w:multiLevelType w:val="hybridMultilevel"/>
     <w:tmpl w:val="BF5E0C94"/>
@@ -800,9 +1582,12 @@
     </w:lvl>
   </w:abstractNum>
   <w:num w:numId="1" w16cid:durableId="2045206036">
+    <w:abstractNumId w:val="2"/>
+  </w:num>
+  <w:num w:numId="2" w16cid:durableId="665402523">
     <w:abstractNumId w:val="1"/>
   </w:num>
-  <w:num w:numId="2" w16cid:durableId="665402523">
+  <w:num w:numId="3" w16cid:durableId="1857839258">
     <w:abstractNumId w:val="0"/>
   </w:num>
 </w:numbering>

</xml_diff>